<commit_message>
Player shooting better collision
</commit_message>
<xml_diff>
--- a/Lista Buguri Overtime.docx
+++ b/Lista Buguri Overtime.docx
@@ -32,6 +32,18 @@
       </w:r>
     </w:p>
     <w:p>
+      <w:pPr>
+        <w:pStyle w:val="ListParagraph"/>
+        <w:numPr>
+          <w:ilvl w:val="0"/>
+          <w:numId w:val="1"/>
+        </w:numPr>
+      </w:pPr>
+      <w:r>
+        <w:t>Gloantele trec prin obiecte atunci cand arma se afla in obiectul respectiv.</w:t>
+      </w:r>
+    </w:p>
+    <w:p>
       <w:r>
         <w:t>Throwing system:</w:t>
       </w:r>
@@ -47,7 +59,95 @@
       <w:r>
         <w:t>Cand faci un obiect copilul unui alt obiect, scale-ul si rotatia parintelui distorsioneaza copii, problema pentru a avea cutitele infipte de obiecte care se misca</w:t>
       </w:r>
+      <w:r>
+        <w:t xml:space="preserve"> (Posibil sa poata fi reparat cu fixed joints)</w:t>
+      </w:r>
     </w:p>
+    <w:p>
+      <w:r>
+        <w:rPr>
+          <w:noProof/>
+        </w:rPr>
+        <w:drawing>
+          <wp:anchor distT="0" distB="0" distL="114300" distR="114300" simplePos="0" relativeHeight="251658240" behindDoc="0" locked="0" layoutInCell="1" allowOverlap="1" wp14:anchorId="262EDED3" wp14:editId="3655DCEA">
+            <wp:simplePos x="0" y="0"/>
+            <wp:positionH relativeFrom="margin">
+              <wp:align>right</wp:align>
+            </wp:positionH>
+            <wp:positionV relativeFrom="paragraph">
+              <wp:posOffset>204369</wp:posOffset>
+            </wp:positionV>
+            <wp:extent cx="1346200" cy="935355"/>
+            <wp:effectExtent l="0" t="0" r="6350" b="0"/>
+            <wp:wrapSquare wrapText="bothSides"/>
+            <wp:docPr id="1" name="Picture 1"/>
+            <wp:cNvGraphicFramePr>
+              <a:graphicFrameLocks xmlns:a="http://schemas.openxmlformats.org/drawingml/2006/main" noChangeAspect="1"/>
+            </wp:cNvGraphicFramePr>
+            <a:graphic xmlns:a="http://schemas.openxmlformats.org/drawingml/2006/main">
+              <a:graphicData uri="http://schemas.openxmlformats.org/drawingml/2006/picture">
+                <pic:pic xmlns:pic="http://schemas.openxmlformats.org/drawingml/2006/picture">
+                  <pic:nvPicPr>
+                    <pic:cNvPr id="0" name="Picture 2"/>
+                    <pic:cNvPicPr>
+                      <a:picLocks noChangeAspect="1" noChangeArrowheads="1"/>
+                    </pic:cNvPicPr>
+                  </pic:nvPicPr>
+                  <pic:blipFill>
+                    <a:blip r:embed="rId5">
+                      <a:extLst>
+                        <a:ext uri="{28A0092B-C50C-407E-A947-70E740481C1C}">
+                          <a14:useLocalDpi xmlns:a14="http://schemas.microsoft.com/office/drawing/2010/main" val="0"/>
+                        </a:ext>
+                      </a:extLst>
+                    </a:blip>
+                    <a:srcRect/>
+                    <a:stretch>
+                      <a:fillRect/>
+                    </a:stretch>
+                  </pic:blipFill>
+                  <pic:spPr bwMode="auto">
+                    <a:xfrm>
+                      <a:off x="0" y="0"/>
+                      <a:ext cx="1346200" cy="935355"/>
+                    </a:xfrm>
+                    <a:prstGeom prst="rect">
+                      <a:avLst/>
+                    </a:prstGeom>
+                    <a:noFill/>
+                    <a:ln>
+                      <a:noFill/>
+                    </a:ln>
+                  </pic:spPr>
+                </pic:pic>
+              </a:graphicData>
+            </a:graphic>
+            <wp14:sizeRelH relativeFrom="page">
+              <wp14:pctWidth>0</wp14:pctWidth>
+            </wp14:sizeRelH>
+            <wp14:sizeRelV relativeFrom="page">
+              <wp14:pctHeight>0</wp14:pctHeight>
+            </wp14:sizeRelV>
+          </wp:anchor>
+        </w:drawing>
+      </w:r>
+      <w:r>
+        <w:t xml:space="preserve">Movement: </w:t>
+      </w:r>
+    </w:p>
+    <w:p>
+      <w:pPr>
+        <w:pStyle w:val="ListParagraph"/>
+        <w:numPr>
+          <w:ilvl w:val="0"/>
+          <w:numId w:val="2"/>
+        </w:numPr>
+      </w:pPr>
+      <w:r>
+        <w:t>Cand dai dash sub un collider slope, player-ul poate ramane cateva secunde blocat in acel collider:</w:t>
+      </w:r>
+    </w:p>
+    <w:p/>
     <w:p/>
     <w:sectPr>
       <w:pgSz w:w="12240" w:h="15840"/>
@@ -64,7 +164,7 @@
   <w:abstractNum w:abstractNumId="0" w15:restartNumberingAfterBreak="0">
     <w:nsid w:val="4DB31A99"/>
     <w:multiLevelType w:val="hybridMultilevel"/>
-    <w:tmpl w:val="1610D15C"/>
+    <w:tmpl w:val="5464EF30"/>
     <w:lvl w:ilvl="0" w:tplc="04090001">
       <w:start w:val="1"/>
       <w:numFmt w:val="bullet"/>

</xml_diff>